<commit_message>
Added last task with folders
</commit_message>
<xml_diff>
--- a/IGI/LR1/LR1.docx
+++ b/IGI/LR1/LR1.docx
@@ -3229,6 +3229,102 @@
       </w:r>
       <w:r>
         <w:t xml:space="preserve"> </w:t>
+      </w:r>
+    </w:p>
+    <w:p>
+      <w:hyperlink r:id="rId52" w:history="1">
+        <w:r>
+          <w:rPr>
+            <w:rStyle w:val="a4"/>
+          </w:rPr>
+          <w:t>https://sjafenzy.github.io/453502_SALTANOVICH_5try/</w:t>
+        </w:r>
+      </w:hyperlink>
+      <w:r>
+        <w:t xml:space="preserve"> </w:t>
+      </w:r>
+      <w:r>
+        <w:br/>
+      </w:r>
+      <w:r>
+        <w:br/>
+      </w:r>
+      <w:r>
+        <w:drawing>
+          <wp:inline distT="0" distB="0" distL="0" distR="0" wp14:anchorId="44BFE293" wp14:editId="34BDFB7B">
+            <wp:extent cx="5189220" cy="6463366"/>
+            <wp:effectExtent l="0" t="0" r="0" b="0"/>
+            <wp:docPr id="2" name="Рисунок 2"/>
+            <wp:cNvGraphicFramePr>
+              <a:graphicFrameLocks xmlns:a="http://schemas.openxmlformats.org/drawingml/2006/main" noChangeAspect="1"/>
+            </wp:cNvGraphicFramePr>
+            <a:graphic xmlns:a="http://schemas.openxmlformats.org/drawingml/2006/main">
+              <a:graphicData uri="http://schemas.openxmlformats.org/drawingml/2006/picture">
+                <pic:pic xmlns:pic="http://schemas.openxmlformats.org/drawingml/2006/picture">
+                  <pic:nvPicPr>
+                    <pic:cNvPr id="1" name=""/>
+                    <pic:cNvPicPr/>
+                  </pic:nvPicPr>
+                  <pic:blipFill>
+                    <a:blip r:embed="rId53"/>
+                    <a:stretch>
+                      <a:fillRect/>
+                    </a:stretch>
+                  </pic:blipFill>
+                  <pic:spPr>
+                    <a:xfrm>
+                      <a:off x="0" y="0"/>
+                      <a:ext cx="5194139" cy="6469493"/>
+                    </a:xfrm>
+                    <a:prstGeom prst="rect">
+                      <a:avLst/>
+                    </a:prstGeom>
+                  </pic:spPr>
+                </pic:pic>
+              </a:graphicData>
+            </a:graphic>
+          </wp:inline>
+        </w:drawing>
+      </w:r>
+      <w:r>
+        <w:br/>
+      </w:r>
+      <w:r>
+        <w:drawing>
+          <wp:inline distT="0" distB="0" distL="0" distR="0" wp14:anchorId="6A589C75" wp14:editId="29212745">
+            <wp:extent cx="3505689" cy="1971950"/>
+            <wp:effectExtent l="0" t="0" r="0" b="9525"/>
+            <wp:docPr id="48" name="Рисунок 48"/>
+            <wp:cNvGraphicFramePr>
+              <a:graphicFrameLocks xmlns:a="http://schemas.openxmlformats.org/drawingml/2006/main" noChangeAspect="1"/>
+            </wp:cNvGraphicFramePr>
+            <a:graphic xmlns:a="http://schemas.openxmlformats.org/drawingml/2006/main">
+              <a:graphicData uri="http://schemas.openxmlformats.org/drawingml/2006/picture">
+                <pic:pic xmlns:pic="http://schemas.openxmlformats.org/drawingml/2006/picture">
+                  <pic:nvPicPr>
+                    <pic:cNvPr id="1" name=""/>
+                    <pic:cNvPicPr/>
+                  </pic:nvPicPr>
+                  <pic:blipFill>
+                    <a:blip r:embed="rId54"/>
+                    <a:stretch>
+                      <a:fillRect/>
+                    </a:stretch>
+                  </pic:blipFill>
+                  <pic:spPr>
+                    <a:xfrm>
+                      <a:off x="0" y="0"/>
+                      <a:ext cx="3505689" cy="1971950"/>
+                    </a:xfrm>
+                    <a:prstGeom prst="rect">
+                      <a:avLst/>
+                    </a:prstGeom>
+                  </pic:spPr>
+                </pic:pic>
+              </a:graphicData>
+            </a:graphic>
+          </wp:inline>
+        </w:drawing>
       </w:r>
       <w:bookmarkStart w:id="0" w:name="_GoBack"/>
       <w:bookmarkEnd w:id="0"/>
@@ -3772,6 +3868,17 @@
       <w:contextualSpacing/>
     </w:pPr>
   </w:style>
+  <w:style w:type="character" w:styleId="a4">
+    <w:name w:val="Hyperlink"/>
+    <w:basedOn w:val="a0"/>
+    <w:uiPriority w:val="99"/>
+    <w:unhideWhenUsed/>
+    <w:rsid w:val="0079389E"/>
+    <w:rPr>
+      <w:color w:val="0563C1" w:themeColor="hyperlink"/>
+      <w:u w:val="single"/>
+    </w:rPr>
+  </w:style>
 </w:styles>
 </file>
 
@@ -4075,7 +4182,7 @@
 </file>
 
 <file path=customXml/itemProps1.xml><?xml version="1.0" encoding="utf-8"?>
-<ds:datastoreItem xmlns:ds="http://schemas.openxmlformats.org/officeDocument/2006/customXml" ds:itemID="{D1143471-FFF8-4F8F-9906-B1B0C0629F2E}">
+<ds:datastoreItem xmlns:ds="http://schemas.openxmlformats.org/officeDocument/2006/customXml" ds:itemID="{687A7AC1-3C0F-436F-8D1A-85AA09EF0067}">
   <ds:schemaRefs>
     <ds:schemaRef ds:uri="http://schemas.openxmlformats.org/officeDocument/2006/bibliography"/>
   </ds:schemaRefs>

</xml_diff>